<commit_message>
completed change request and sign off pages May 7 2020
</commit_message>
<xml_diff>
--- a/SOPManagement/Content/DocFiles/TESTD SOPTemplate.docx
+++ b/SOPManagement/Content/DocFiles/TESTD SOPTemplate.docx
@@ -477,7 +477,7 @@
           <w:p>
             <w:pPr/>
             <w:r>
-              <w:t>Hellen Patrick</w:t>
+              <w:t>Ravinder Saini</w:t>
             </w:r>
           </w:p>
         </w:tc>
@@ -488,7 +488,7 @@
           <w:p>
             <w:pPr/>
             <w:r>
-              <w:t>Imaging and Indexing Clerk</w:t>
+              <w:t>Quality Assurance and Regulatory Affairs Manager</w:t>
             </w:r>
           </w:p>
         </w:tc>
@@ -523,7 +523,7 @@
           <w:p>
             <w:pPr/>
             <w:r>
-              <w:t>Ravinder Saini</w:t>
+              <w:t>Martin Schmidt</w:t>
             </w:r>
           </w:p>
         </w:tc>
@@ -534,7 +534,7 @@
           <w:p>
             <w:pPr/>
             <w:r>
-              <w:t>Quality Assurance and Regulatory Affairs Manager</w:t>
+              <w:t>Sr. Analyst</w:t>
             </w:r>
           </w:p>
         </w:tc>
@@ -569,7 +569,7 @@
           <w:p>
             <w:pPr/>
             <w:r>
-              <w:t>Fraser Greig</w:t>
+              <w:t>Tamalur Shaikh</w:t>
             </w:r>
           </w:p>
         </w:tc>
@@ -580,7 +580,7 @@
           <w:p>
             <w:pPr/>
             <w:r>
-              <w:t>Solution Design Manager</w:t>
+              <w:t>Int .NET Enterprise Web Portal Developer</w:t>
             </w:r>
           </w:p>
         </w:tc>
@@ -1497,9 +1497,9 @@
       <w:pgSz w:w="12240" w:h="15840"/>
       <w:pgMar w:top="1440" w:right="1440" w:bottom="1440" w:left="1440" w:header="720" w:footer="720" w:gutter="0"/>
       <w:cols w:space="720"/>
-      <w:footerReference w:type="even" r:id="R9ab3b418433b4ab4"/>
-      <w:footerReference w:type="first" r:id="R796c8bbdde5f4b9f"/>
-      <w:footerReference w:type="default" r:id="Ra91b34158fae4224"/>
+      <w:footerReference w:type="even" r:id="Rb53849455d0b4e4e"/>
+      <w:footerReference w:type="first" r:id="R326c08680eb747b4"/>
+      <w:footerReference w:type="default" r:id="R120b8bbbf3114e92"/>
     </w:sectPr>
   </w:body>
 </w:document>

</xml_diff>